<commit_message>
update, revork, added 1 more Kursa4
</commit_message>
<xml_diff>
--- a/курсач/Титулка до курсового.docx
+++ b/курсач/Титулка до курсового.docx
@@ -398,8 +398,11 @@
         <w:rPr>
           <w:b/>
           <w:sz w:val="20"/>
-        </w:rPr>
-      </w:pPr>
+          <w:lang w:val="uk-UA"/>
+        </w:rPr>
+      </w:pPr>
+      <w:bookmarkStart w:id="0" w:name="_GoBack"/>
+      <w:bookmarkEnd w:id="0"/>
     </w:p>
     <w:tbl>
       <w:tblPr>
@@ -427,20 +430,12 @@
             <w:pPr>
               <w:pStyle w:val="TableParagraph"/>
               <w:spacing w:before="1" w:line="175" w:lineRule="exact"/>
-              <w:ind w:left="2181" w:right="2182"/>
+              <w:ind w:left="909" w:right="2182" w:firstLine="1134"/>
               <w:jc w:val="center"/>
               <w:rPr>
                 <w:sz w:val="16"/>
               </w:rPr>
             </w:pPr>
-            <w:r>
-              <w:rPr>
-                <w:b/>
-                <w:sz w:val="17"/>
-                <w:lang w:val="uk-UA"/>
-              </w:rPr>
-              <w:t xml:space="preserve">                                   </w:t>
-            </w:r>
             <w:r>
               <w:rPr>
                 <w:sz w:val="16"/>
@@ -853,8 +848,6 @@
                 <w:lang w:val="uk-UA"/>
               </w:rPr>
             </w:pPr>
-            <w:bookmarkStart w:id="0" w:name="_GoBack"/>
-            <w:bookmarkEnd w:id="0"/>
           </w:p>
         </w:tc>
       </w:tr>

</xml_diff>